<commit_message>
Finished write up and clean up chart
Will double check this in the morning
</commit_message>
<xml_diff>
--- a/exercise01/Methodology and Results.docx
+++ b/exercise01/Methodology and Results.docx
@@ -26,43 +26,338 @@
           <w:sz w:val="24"/>
           <w:szCs w:val="24"/>
         </w:rPr>
-        <w:t xml:space="preserve"> read in, clean (Holland </w:t>
-      </w:r>
-      <w:r>
-        <w:rPr>
-          <w:rFonts w:ascii="Times New Roman" w:hAnsi="Times New Roman" w:cs="Times New Roman"/>
-          <w:sz w:val="24"/>
-          <w:szCs w:val="24"/>
-        </w:rPr>
-        <w:t>and unemployed).  Then partitioned and</w:t>
-      </w:r>
-      <w:r>
-        <w:rPr>
-          <w:rFonts w:ascii="Times New Roman" w:hAnsi="Times New Roman" w:cs="Times New Roman"/>
-          <w:sz w:val="24"/>
-          <w:szCs w:val="24"/>
-        </w:rPr>
-        <w:t xml:space="preserve"> modeled.  </w:t>
-      </w:r>
-      <w:r>
-        <w:rPr>
-          <w:rFonts w:ascii="Times New Roman" w:hAnsi="Times New Roman" w:cs="Times New Roman"/>
-          <w:sz w:val="24"/>
-          <w:szCs w:val="24"/>
-        </w:rPr>
-        <w:t>GLM, lasso (variations), RF compared by ROC.  Cutoff found.  Misclassification on testing.  Final with all data.</w:t>
-      </w:r>
-    </w:p>
-    <w:p>
-      <w:pPr>
-        <w:spacing w:line="240" w:lineRule="auto"/>
-        <w:contextualSpacing/>
-        <w:rPr>
-          <w:rFonts w:ascii="Times New Roman" w:hAnsi="Times New Roman" w:cs="Times New Roman"/>
-          <w:sz w:val="24"/>
-          <w:szCs w:val="24"/>
-        </w:rPr>
-      </w:pPr>
+        <w:t xml:space="preserve"> </w:t>
+      </w:r>
+      <w:r>
+        <w:rPr>
+          <w:rFonts w:ascii="Times New Roman" w:hAnsi="Times New Roman" w:cs="Times New Roman"/>
+          <w:sz w:val="24"/>
+          <w:szCs w:val="24"/>
+        </w:rPr>
+        <w:t xml:space="preserve">was </w:t>
+      </w:r>
+      <w:r>
+        <w:rPr>
+          <w:rFonts w:ascii="Times New Roman" w:hAnsi="Times New Roman" w:cs="Times New Roman"/>
+          <w:sz w:val="24"/>
+          <w:szCs w:val="24"/>
+        </w:rPr>
+        <w:t>read in, collapsed into one table, and saved within R.  Then the variables were investigated with minor</w:t>
+      </w:r>
+      <w:r>
+        <w:rPr>
+          <w:rFonts w:ascii="Times New Roman" w:hAnsi="Times New Roman" w:cs="Times New Roman"/>
+          <w:sz w:val="24"/>
+          <w:szCs w:val="24"/>
+        </w:rPr>
+        <w:t xml:space="preserve"> clean</w:t>
+      </w:r>
+      <w:r>
+        <w:rPr>
+          <w:rFonts w:ascii="Times New Roman" w:hAnsi="Times New Roman" w:cs="Times New Roman"/>
+          <w:sz w:val="24"/>
+          <w:szCs w:val="24"/>
+        </w:rPr>
+        <w:t>ing</w:t>
+      </w:r>
+      <w:r>
+        <w:rPr>
+          <w:rFonts w:ascii="Times New Roman" w:hAnsi="Times New Roman" w:cs="Times New Roman"/>
+          <w:sz w:val="24"/>
+          <w:szCs w:val="24"/>
+        </w:rPr>
+        <w:t xml:space="preserve"> (</w:t>
+      </w:r>
+      <w:r>
+        <w:rPr>
+          <w:rFonts w:ascii="Times New Roman" w:hAnsi="Times New Roman" w:cs="Times New Roman"/>
+          <w:sz w:val="24"/>
+          <w:szCs w:val="24"/>
+        </w:rPr>
+        <w:t>“</w:t>
+      </w:r>
+      <w:r>
+        <w:rPr>
+          <w:rFonts w:ascii="Times New Roman" w:hAnsi="Times New Roman" w:cs="Times New Roman"/>
+          <w:sz w:val="24"/>
+          <w:szCs w:val="24"/>
+        </w:rPr>
+        <w:t>Never-worked</w:t>
+      </w:r>
+      <w:r>
+        <w:rPr>
+          <w:rFonts w:ascii="Times New Roman" w:hAnsi="Times New Roman" w:cs="Times New Roman"/>
+          <w:sz w:val="24"/>
+          <w:szCs w:val="24"/>
+        </w:rPr>
+        <w:t>”</w:t>
+      </w:r>
+      <w:r>
+        <w:rPr>
+          <w:rFonts w:ascii="Times New Roman" w:hAnsi="Times New Roman" w:cs="Times New Roman"/>
+          <w:sz w:val="24"/>
+          <w:szCs w:val="24"/>
+        </w:rPr>
+        <w:t xml:space="preserve"> for class and </w:t>
+      </w:r>
+      <w:r>
+        <w:rPr>
+          <w:rFonts w:ascii="Times New Roman" w:hAnsi="Times New Roman" w:cs="Times New Roman"/>
+          <w:sz w:val="24"/>
+          <w:szCs w:val="24"/>
+        </w:rPr>
+        <w:t>“</w:t>
+      </w:r>
+      <w:proofErr w:type="spellStart"/>
+      <w:r>
+        <w:rPr>
+          <w:rFonts w:ascii="Times New Roman" w:hAnsi="Times New Roman" w:cs="Times New Roman"/>
+          <w:sz w:val="24"/>
+          <w:szCs w:val="24"/>
+        </w:rPr>
+        <w:t>Holand</w:t>
+      </w:r>
+      <w:proofErr w:type="spellEnd"/>
+      <w:r>
+        <w:rPr>
+          <w:rFonts w:ascii="Times New Roman" w:hAnsi="Times New Roman" w:cs="Times New Roman"/>
+          <w:sz w:val="24"/>
+          <w:szCs w:val="24"/>
+        </w:rPr>
+        <w:t>-Netherlands</w:t>
+      </w:r>
+      <w:r>
+        <w:rPr>
+          <w:rFonts w:ascii="Times New Roman" w:hAnsi="Times New Roman" w:cs="Times New Roman"/>
+          <w:sz w:val="24"/>
+          <w:szCs w:val="24"/>
+        </w:rPr>
+        <w:t>”</w:t>
+      </w:r>
+      <w:r>
+        <w:rPr>
+          <w:rFonts w:ascii="Times New Roman" w:hAnsi="Times New Roman" w:cs="Times New Roman"/>
+          <w:sz w:val="24"/>
+          <w:szCs w:val="24"/>
+        </w:rPr>
+        <w:t xml:space="preserve"> for country were removed because of </w:t>
+      </w:r>
+      <w:r>
+        <w:rPr>
+          <w:rFonts w:ascii="Times New Roman" w:hAnsi="Times New Roman" w:cs="Times New Roman"/>
+          <w:sz w:val="24"/>
+          <w:szCs w:val="24"/>
+        </w:rPr>
+        <w:t xml:space="preserve">complete </w:t>
+      </w:r>
+      <w:r>
+        <w:rPr>
+          <w:rFonts w:ascii="Times New Roman" w:hAnsi="Times New Roman" w:cs="Times New Roman"/>
+          <w:sz w:val="24"/>
+          <w:szCs w:val="24"/>
+        </w:rPr>
+        <w:t>separation</w:t>
+      </w:r>
+      <w:r>
+        <w:rPr>
+          <w:rFonts w:ascii="Times New Roman" w:hAnsi="Times New Roman" w:cs="Times New Roman"/>
+          <w:sz w:val="24"/>
+          <w:szCs w:val="24"/>
+        </w:rPr>
+        <w:t xml:space="preserve">).  </w:t>
+      </w:r>
+      <w:r>
+        <w:rPr>
+          <w:rFonts w:ascii="Times New Roman" w:hAnsi="Times New Roman" w:cs="Times New Roman"/>
+          <w:sz w:val="24"/>
+          <w:szCs w:val="24"/>
+        </w:rPr>
+        <w:t>After this</w:t>
+      </w:r>
+      <w:r>
+        <w:rPr>
+          <w:rFonts w:ascii="Times New Roman" w:hAnsi="Times New Roman" w:cs="Times New Roman"/>
+          <w:sz w:val="24"/>
+          <w:szCs w:val="24"/>
+        </w:rPr>
+        <w:t>, the data was</w:t>
+      </w:r>
+      <w:r>
+        <w:rPr>
+          <w:rFonts w:ascii="Times New Roman" w:hAnsi="Times New Roman" w:cs="Times New Roman"/>
+          <w:sz w:val="24"/>
+          <w:szCs w:val="24"/>
+        </w:rPr>
+        <w:t xml:space="preserve"> partitioned </w:t>
+      </w:r>
+      <w:r>
+        <w:rPr>
+          <w:rFonts w:ascii="Times New Roman" w:hAnsi="Times New Roman" w:cs="Times New Roman"/>
+          <w:sz w:val="24"/>
+          <w:szCs w:val="24"/>
+        </w:rPr>
+        <w:t>into training, validation, and testing sets for modeling</w:t>
+      </w:r>
+      <w:r>
+        <w:rPr>
+          <w:rFonts w:ascii="Times New Roman" w:hAnsi="Times New Roman" w:cs="Times New Roman"/>
+          <w:sz w:val="24"/>
+          <w:szCs w:val="24"/>
+        </w:rPr>
+        <w:t xml:space="preserve">.  </w:t>
+      </w:r>
+      <w:r>
+        <w:rPr>
+          <w:rFonts w:ascii="Times New Roman" w:hAnsi="Times New Roman" w:cs="Times New Roman"/>
+          <w:sz w:val="24"/>
+          <w:szCs w:val="24"/>
+        </w:rPr>
+        <w:t>A basic logistic model with all variables was fit</w:t>
+      </w:r>
+      <w:r>
+        <w:rPr>
+          <w:rFonts w:ascii="Times New Roman" w:hAnsi="Times New Roman" w:cs="Times New Roman"/>
+          <w:sz w:val="24"/>
+          <w:szCs w:val="24"/>
+        </w:rPr>
+        <w:t xml:space="preserve"> first</w:t>
+      </w:r>
+      <w:r>
+        <w:rPr>
+          <w:rFonts w:ascii="Times New Roman" w:hAnsi="Times New Roman" w:cs="Times New Roman"/>
+          <w:sz w:val="24"/>
+          <w:szCs w:val="24"/>
+        </w:rPr>
+        <w:t xml:space="preserve">.  Then automatic selection techniques and LASSO with standardized </w:t>
+      </w:r>
+      <w:r>
+        <w:rPr>
+          <w:rFonts w:ascii="Times New Roman" w:hAnsi="Times New Roman" w:cs="Times New Roman"/>
+          <w:sz w:val="24"/>
+          <w:szCs w:val="24"/>
+        </w:rPr>
+        <w:t xml:space="preserve">continuous </w:t>
+      </w:r>
+      <w:r>
+        <w:rPr>
+          <w:rFonts w:ascii="Times New Roman" w:hAnsi="Times New Roman" w:cs="Times New Roman"/>
+          <w:sz w:val="24"/>
+          <w:szCs w:val="24"/>
+        </w:rPr>
+        <w:t>inputs were used to reduce the number of terms.  A random forest was fit in case the relationships in the data</w:t>
+      </w:r>
+      <w:r>
+        <w:rPr>
+          <w:rFonts w:ascii="Times New Roman" w:hAnsi="Times New Roman" w:cs="Times New Roman"/>
+          <w:sz w:val="24"/>
+          <w:szCs w:val="24"/>
+        </w:rPr>
+        <w:t xml:space="preserve"> </w:t>
+      </w:r>
+      <w:r>
+        <w:rPr>
+          <w:rFonts w:ascii="Times New Roman" w:hAnsi="Times New Roman" w:cs="Times New Roman"/>
+          <w:sz w:val="24"/>
+          <w:szCs w:val="24"/>
+        </w:rPr>
+        <w:t xml:space="preserve">followed this model better.  </w:t>
+      </w:r>
+      <w:r>
+        <w:rPr>
+          <w:rFonts w:ascii="Times New Roman" w:hAnsi="Times New Roman" w:cs="Times New Roman"/>
+          <w:sz w:val="24"/>
+          <w:szCs w:val="24"/>
+        </w:rPr>
+        <w:t>ROC</w:t>
+      </w:r>
+      <w:r>
+        <w:rPr>
+          <w:rFonts w:ascii="Times New Roman" w:hAnsi="Times New Roman" w:cs="Times New Roman"/>
+          <w:sz w:val="24"/>
+          <w:szCs w:val="24"/>
+        </w:rPr>
+        <w:t xml:space="preserve"> curves on the validation set were used to compare the different models</w:t>
+      </w:r>
+      <w:r>
+        <w:rPr>
+          <w:rFonts w:ascii="Times New Roman" w:hAnsi="Times New Roman" w:cs="Times New Roman"/>
+          <w:sz w:val="24"/>
+          <w:szCs w:val="24"/>
+        </w:rPr>
+        <w:t xml:space="preserve">.  </w:t>
+      </w:r>
+      <w:r>
+        <w:rPr>
+          <w:rFonts w:ascii="Times New Roman" w:hAnsi="Times New Roman" w:cs="Times New Roman"/>
+          <w:sz w:val="24"/>
+          <w:szCs w:val="24"/>
+        </w:rPr>
+        <w:t xml:space="preserve">A logistic model with standardized inputs and </w:t>
+      </w:r>
+      <w:r>
+        <w:rPr>
+          <w:rFonts w:ascii="Times New Roman" w:hAnsi="Times New Roman" w:cs="Times New Roman"/>
+          <w:sz w:val="24"/>
+          <w:szCs w:val="24"/>
+        </w:rPr>
+        <w:t>variables selected by LASSO was found to be the best by comparing model fit and complexity.  The optimal c</w:t>
+      </w:r>
+      <w:r>
+        <w:rPr>
+          <w:rFonts w:ascii="Times New Roman" w:hAnsi="Times New Roman" w:cs="Times New Roman"/>
+          <w:sz w:val="24"/>
+          <w:szCs w:val="24"/>
+        </w:rPr>
+        <w:t xml:space="preserve">utoff </w:t>
+      </w:r>
+      <w:r>
+        <w:rPr>
+          <w:rFonts w:ascii="Times New Roman" w:hAnsi="Times New Roman" w:cs="Times New Roman"/>
+          <w:sz w:val="24"/>
+          <w:szCs w:val="24"/>
+        </w:rPr>
+        <w:t>for deciding between 0 and 1 was found using misclassification error on the validation set.  The final model’</w:t>
+      </w:r>
+      <w:r>
+        <w:rPr>
+          <w:rFonts w:ascii="Times New Roman" w:hAnsi="Times New Roman" w:cs="Times New Roman"/>
+          <w:sz w:val="24"/>
+          <w:szCs w:val="24"/>
+        </w:rPr>
+        <w:t>s misclassific</w:t>
+      </w:r>
+      <w:r>
+        <w:rPr>
+          <w:rFonts w:ascii="Times New Roman" w:hAnsi="Times New Roman" w:cs="Times New Roman"/>
+          <w:sz w:val="24"/>
+          <w:szCs w:val="24"/>
+        </w:rPr>
+        <w:t>ation error on the testing set is 14.86%.</w:t>
+      </w:r>
+      <w:r>
+        <w:rPr>
+          <w:rFonts w:ascii="Times New Roman" w:hAnsi="Times New Roman" w:cs="Times New Roman"/>
+          <w:sz w:val="24"/>
+          <w:szCs w:val="24"/>
+        </w:rPr>
+        <w:t xml:space="preserve">  </w:t>
+      </w:r>
+      <w:r>
+        <w:rPr>
+          <w:rFonts w:ascii="Times New Roman" w:hAnsi="Times New Roman" w:cs="Times New Roman"/>
+          <w:sz w:val="24"/>
+          <w:szCs w:val="24"/>
+        </w:rPr>
+        <w:t>The parameters for the final model built on all the data are in the following table</w:t>
+      </w:r>
+      <w:r>
+        <w:rPr>
+          <w:rFonts w:ascii="Times New Roman" w:hAnsi="Times New Roman" w:cs="Times New Roman"/>
+          <w:sz w:val="24"/>
+          <w:szCs w:val="24"/>
+        </w:rPr>
+        <w:t>.</w:t>
+      </w:r>
     </w:p>
     <w:p>
       <w:pPr>
@@ -86,19 +381,19 @@
         <w:gridCol w:w="902"/>
         <w:gridCol w:w="1105"/>
         <w:gridCol w:w="961"/>
-        <w:gridCol w:w="548"/>
-        <w:gridCol w:w="457"/>
+        <w:gridCol w:w="1005"/>
         <w:gridCol w:w="824"/>
         <w:gridCol w:w="1027"/>
-        <w:gridCol w:w="788"/>
+        <w:gridCol w:w="392"/>
+        <w:gridCol w:w="396"/>
         <w:gridCol w:w="847"/>
         <w:gridCol w:w="722"/>
       </w:tblGrid>
       <w:tr>
         <w:tc>
           <w:tcPr>
-            <w:tcW w:w="4675" w:type="dxa"/>
-            <w:gridSpan w:val="5"/>
+            <w:tcW w:w="7365" w:type="dxa"/>
+            <w:gridSpan w:val="8"/>
             <w:vMerge w:val="restart"/>
             <w:tcBorders>
               <w:top w:val="single" w:sz="12" w:space="0" w:color="auto"/>
@@ -123,14 +418,70 @@
                 <w:sz w:val="24"/>
                 <w:szCs w:val="24"/>
               </w:rPr>
-              <w:t>Parameters and Estimates</w:t>
-            </w:r>
-          </w:p>
-        </w:tc>
-        <w:tc>
-          <w:tcPr>
-            <w:tcW w:w="4675" w:type="dxa"/>
-            <w:gridSpan w:val="6"/>
+              <w:t>Estimates</w:t>
+            </w:r>
+            <w:r>
+              <w:rPr>
+                <w:rFonts w:ascii="Times New Roman" w:hAnsi="Times New Roman" w:cs="Times New Roman"/>
+                <w:sz w:val="24"/>
+                <w:szCs w:val="24"/>
+              </w:rPr>
+              <w:t xml:space="preserve"> </w:t>
+            </w:r>
+            <w:r>
+              <w:rPr>
+                <w:rFonts w:ascii="Times New Roman" w:hAnsi="Times New Roman" w:cs="Times New Roman"/>
+                <w:sz w:val="24"/>
+                <w:szCs w:val="24"/>
+              </w:rPr>
+              <w:t>for predictor variables</w:t>
+            </w:r>
+            <w:r>
+              <w:rPr>
+                <w:rFonts w:ascii="Times New Roman" w:hAnsi="Times New Roman" w:cs="Times New Roman"/>
+                <w:sz w:val="24"/>
+                <w:szCs w:val="24"/>
+              </w:rPr>
+              <w:t xml:space="preserve"> (</w:t>
+            </w:r>
+            <w:r>
+              <w:rPr>
+                <w:rFonts w:ascii="Times New Roman" w:hAnsi="Times New Roman" w:cs="Times New Roman"/>
+                <w:sz w:val="24"/>
+                <w:szCs w:val="24"/>
+              </w:rPr>
+              <w:t>continuous</w:t>
+            </w:r>
+            <w:r>
+              <w:rPr>
+                <w:rFonts w:ascii="Times New Roman" w:hAnsi="Times New Roman" w:cs="Times New Roman"/>
+                <w:sz w:val="24"/>
+                <w:szCs w:val="24"/>
+              </w:rPr>
+              <w:t xml:space="preserve"> </w:t>
+            </w:r>
+            <w:r>
+              <w:rPr>
+                <w:rFonts w:ascii="Times New Roman" w:hAnsi="Times New Roman" w:cs="Times New Roman"/>
+                <w:sz w:val="24"/>
+                <w:szCs w:val="24"/>
+              </w:rPr>
+              <w:t>are</w:t>
+            </w:r>
+            <w:r>
+              <w:rPr>
+                <w:rFonts w:ascii="Times New Roman" w:hAnsi="Times New Roman" w:cs="Times New Roman"/>
+                <w:sz w:val="24"/>
+                <w:szCs w:val="24"/>
+              </w:rPr>
+              <w:t xml:space="preserve"> standardize)</w:t>
+            </w:r>
+          </w:p>
+        </w:tc>
+        <w:tc>
+          <w:tcPr>
+            <w:tcW w:w="1965" w:type="dxa"/>
+            <w:gridSpan w:val="3"/>
             <w:tcBorders>
               <w:top w:val="single" w:sz="12" w:space="0" w:color="auto"/>
               <w:right w:val="single" w:sz="12" w:space="0" w:color="auto"/>
@@ -162,8 +513,8 @@
       <w:tr>
         <w:tc>
           <w:tcPr>
-            <w:tcW w:w="4675" w:type="dxa"/>
-            <w:gridSpan w:val="5"/>
+            <w:tcW w:w="7365" w:type="dxa"/>
+            <w:gridSpan w:val="8"/>
             <w:vMerge/>
             <w:tcBorders>
               <w:left w:val="single" w:sz="12" w:space="0" w:color="auto"/>
@@ -186,8 +537,8 @@
         </w:tc>
         <w:tc>
           <w:tcPr>
-            <w:tcW w:w="4675" w:type="dxa"/>
-            <w:gridSpan w:val="6"/>
+            <w:tcW w:w="1965" w:type="dxa"/>
+            <w:gridSpan w:val="3"/>
             <w:tcBorders>
               <w:bottom w:val="single" w:sz="12" w:space="0" w:color="auto"/>
               <w:right w:val="single" w:sz="12" w:space="0" w:color="auto"/>
@@ -218,7 +569,7 @@
       <w:tr>
         <w:tc>
           <w:tcPr>
-            <w:tcW w:w="2061" w:type="dxa"/>
+            <w:tcW w:w="2051" w:type="dxa"/>
             <w:gridSpan w:val="2"/>
             <w:tcBorders>
               <w:top w:val="single" w:sz="12" w:space="0" w:color="auto"/>
@@ -250,7 +601,7 @@
         </w:tc>
         <w:tc>
           <w:tcPr>
-            <w:tcW w:w="6566" w:type="dxa"/>
+            <w:tcW w:w="6557" w:type="dxa"/>
             <w:gridSpan w:val="8"/>
             <w:tcBorders>
               <w:top w:val="single" w:sz="12" w:space="0" w:color="auto"/>
@@ -281,7 +632,7 @@
         </w:tc>
         <w:tc>
           <w:tcPr>
-            <w:tcW w:w="723" w:type="dxa"/>
+            <w:tcW w:w="722" w:type="dxa"/>
             <w:tcBorders>
               <w:top w:val="single" w:sz="12" w:space="0" w:color="auto"/>
               <w:bottom w:val="single" w:sz="2" w:space="0" w:color="F2F2F2" w:themeColor="background1" w:themeShade="F2"/>
@@ -314,7 +665,7 @@
       <w:tr>
         <w:tc>
           <w:tcPr>
-            <w:tcW w:w="1157" w:type="dxa"/>
+            <w:tcW w:w="1149" w:type="dxa"/>
             <w:tcBorders>
               <w:top w:val="single" w:sz="2" w:space="0" w:color="F2F2F2" w:themeColor="background1" w:themeShade="F2"/>
               <w:left w:val="single" w:sz="12" w:space="0" w:color="auto"/>
@@ -340,13 +691,31 @@
                 <w:sz w:val="20"/>
                 <w:szCs w:val="20"/>
               </w:rPr>
-              <w:t>Married-Civ-Spouse</w:t>
-            </w:r>
-          </w:p>
-        </w:tc>
-        <w:tc>
-          <w:tcPr>
-            <w:tcW w:w="904" w:type="dxa"/>
+              <w:t>Married-</w:t>
+            </w:r>
+            <w:proofErr w:type="spellStart"/>
+            <w:r>
+              <w:rPr>
+                <w:rFonts w:ascii="Times New Roman" w:hAnsi="Times New Roman" w:cs="Times New Roman"/>
+                <w:sz w:val="20"/>
+                <w:szCs w:val="20"/>
+              </w:rPr>
+              <w:t>Civ</w:t>
+            </w:r>
+            <w:proofErr w:type="spellEnd"/>
+            <w:r>
+              <w:rPr>
+                <w:rFonts w:ascii="Times New Roman" w:hAnsi="Times New Roman" w:cs="Times New Roman"/>
+                <w:sz w:val="20"/>
+                <w:szCs w:val="20"/>
+              </w:rPr>
+              <w:t>-Spouse</w:t>
+            </w:r>
+          </w:p>
+        </w:tc>
+        <w:tc>
+          <w:tcPr>
+            <w:tcW w:w="902" w:type="dxa"/>
             <w:tcBorders>
               <w:top w:val="single" w:sz="2" w:space="0" w:color="F2F2F2" w:themeColor="background1" w:themeShade="F2"/>
               <w:left w:val="single" w:sz="2" w:space="0" w:color="F2F2F2" w:themeColor="background1" w:themeShade="F2"/>
@@ -441,7 +810,6 @@
         <w:tc>
           <w:tcPr>
             <w:tcW w:w="1005" w:type="dxa"/>
-            <w:gridSpan w:val="2"/>
             <w:tcBorders>
               <w:top w:val="single" w:sz="2" w:space="0" w:color="F2F2F2" w:themeColor="background1" w:themeShade="F2"/>
               <w:left w:val="single" w:sz="2" w:space="0" w:color="F2F2F2" w:themeColor="background1" w:themeShade="F2"/>
@@ -473,7 +841,7 @@
         </w:tc>
         <w:tc>
           <w:tcPr>
-            <w:tcW w:w="826" w:type="dxa"/>
+            <w:tcW w:w="824" w:type="dxa"/>
             <w:tcBorders>
               <w:top w:val="single" w:sz="2" w:space="0" w:color="F2F2F2" w:themeColor="background1" w:themeShade="F2"/>
               <w:left w:val="single" w:sz="2" w:space="0" w:color="F2F2F2" w:themeColor="background1" w:themeShade="F2"/>
@@ -537,7 +905,8 @@
         </w:tc>
         <w:tc>
           <w:tcPr>
-            <w:tcW w:w="794" w:type="dxa"/>
+            <w:tcW w:w="788" w:type="dxa"/>
+            <w:gridSpan w:val="2"/>
             <w:tcBorders>
               <w:top w:val="single" w:sz="2" w:space="0" w:color="F2F2F2" w:themeColor="background1" w:themeShade="F2"/>
               <w:left w:val="single" w:sz="2" w:space="0" w:color="F2F2F2" w:themeColor="background1" w:themeShade="F2"/>
@@ -569,7 +938,7 @@
         </w:tc>
         <w:tc>
           <w:tcPr>
-            <w:tcW w:w="848" w:type="dxa"/>
+            <w:tcW w:w="847" w:type="dxa"/>
             <w:tcBorders>
               <w:top w:val="single" w:sz="2" w:space="0" w:color="F2F2F2" w:themeColor="background1" w:themeShade="F2"/>
               <w:left w:val="single" w:sz="2" w:space="0" w:color="F2F2F2" w:themeColor="background1" w:themeShade="F2"/>
@@ -600,7 +969,7 @@
         </w:tc>
         <w:tc>
           <w:tcPr>
-            <w:tcW w:w="723" w:type="dxa"/>
+            <w:tcW w:w="722" w:type="dxa"/>
             <w:tcBorders>
               <w:top w:val="single" w:sz="2" w:space="0" w:color="F2F2F2" w:themeColor="background1" w:themeShade="F2"/>
               <w:bottom w:val="single" w:sz="2" w:space="0" w:color="F2F2F2" w:themeColor="background1" w:themeShade="F2"/>
@@ -633,7 +1002,7 @@
       <w:tr>
         <w:tc>
           <w:tcPr>
-            <w:tcW w:w="1157" w:type="dxa"/>
+            <w:tcW w:w="1149" w:type="dxa"/>
             <w:tcBorders>
               <w:top w:val="single" w:sz="2" w:space="0" w:color="F2F2F2" w:themeColor="background1" w:themeShade="F2"/>
               <w:left w:val="single" w:sz="12" w:space="0" w:color="auto"/>
@@ -664,7 +1033,7 @@
         </w:tc>
         <w:tc>
           <w:tcPr>
-            <w:tcW w:w="904" w:type="dxa"/>
+            <w:tcW w:w="902" w:type="dxa"/>
             <w:tcBorders>
               <w:top w:val="single" w:sz="2" w:space="0" w:color="F2F2F2" w:themeColor="background1" w:themeShade="F2"/>
               <w:left w:val="single" w:sz="2" w:space="0" w:color="F2F2F2" w:themeColor="background1" w:themeShade="F2"/>
@@ -756,7 +1125,6 @@
         <w:tc>
           <w:tcPr>
             <w:tcW w:w="1005" w:type="dxa"/>
-            <w:gridSpan w:val="2"/>
             <w:tcBorders>
               <w:top w:val="single" w:sz="2" w:space="0" w:color="F2F2F2" w:themeColor="background1" w:themeShade="F2"/>
               <w:left w:val="single" w:sz="2" w:space="0" w:color="F2F2F2" w:themeColor="background1" w:themeShade="F2"/>
@@ -787,7 +1155,7 @@
         </w:tc>
         <w:tc>
           <w:tcPr>
-            <w:tcW w:w="826" w:type="dxa"/>
+            <w:tcW w:w="824" w:type="dxa"/>
             <w:tcBorders>
               <w:top w:val="single" w:sz="2" w:space="0" w:color="F2F2F2" w:themeColor="background1" w:themeShade="F2"/>
               <w:left w:val="single" w:sz="2" w:space="0" w:color="F2F2F2" w:themeColor="background1" w:themeShade="F2"/>
@@ -849,7 +1217,8 @@
         </w:tc>
         <w:tc>
           <w:tcPr>
-            <w:tcW w:w="794" w:type="dxa"/>
+            <w:tcW w:w="788" w:type="dxa"/>
+            <w:gridSpan w:val="2"/>
             <w:tcBorders>
               <w:top w:val="single" w:sz="2" w:space="0" w:color="F2F2F2" w:themeColor="background1" w:themeShade="F2"/>
               <w:left w:val="single" w:sz="2" w:space="0" w:color="F2F2F2" w:themeColor="background1" w:themeShade="F2"/>
@@ -880,7 +1249,7 @@
         </w:tc>
         <w:tc>
           <w:tcPr>
-            <w:tcW w:w="848" w:type="dxa"/>
+            <w:tcW w:w="847" w:type="dxa"/>
             <w:tcBorders>
               <w:top w:val="single" w:sz="2" w:space="0" w:color="F2F2F2" w:themeColor="background1" w:themeShade="F2"/>
               <w:left w:val="single" w:sz="2" w:space="0" w:color="F2F2F2" w:themeColor="background1" w:themeShade="F2"/>
@@ -910,7 +1279,7 @@
         </w:tc>
         <w:tc>
           <w:tcPr>
-            <w:tcW w:w="723" w:type="dxa"/>
+            <w:tcW w:w="722" w:type="dxa"/>
             <w:tcBorders>
               <w:top w:val="single" w:sz="2" w:space="0" w:color="F2F2F2" w:themeColor="background1" w:themeShade="F2"/>
               <w:bottom w:val="single" w:sz="12" w:space="0" w:color="auto"/>
@@ -942,7 +1311,7 @@
       <w:tr>
         <w:tc>
           <w:tcPr>
-            <w:tcW w:w="2061" w:type="dxa"/>
+            <w:tcW w:w="2051" w:type="dxa"/>
             <w:gridSpan w:val="2"/>
             <w:tcBorders>
               <w:top w:val="single" w:sz="12" w:space="0" w:color="auto"/>
@@ -975,7 +1344,7 @@
         <w:tc>
           <w:tcPr>
             <w:tcW w:w="3071" w:type="dxa"/>
-            <w:gridSpan w:val="4"/>
+            <w:gridSpan w:val="3"/>
             <w:tcBorders>
               <w:top w:val="single" w:sz="12" w:space="0" w:color="auto"/>
               <w:bottom w:val="single" w:sz="2" w:space="0" w:color="F2F2F2" w:themeColor="background1" w:themeShade="F2"/>
@@ -1005,7 +1374,7 @@
         </w:tc>
         <w:tc>
           <w:tcPr>
-            <w:tcW w:w="826" w:type="dxa"/>
+            <w:tcW w:w="824" w:type="dxa"/>
             <w:tcBorders>
               <w:top w:val="single" w:sz="12" w:space="0" w:color="auto"/>
               <w:bottom w:val="single" w:sz="2" w:space="0" w:color="F2F2F2" w:themeColor="background1" w:themeShade="F2"/>
@@ -1065,8 +1434,8 @@
         </w:tc>
         <w:tc>
           <w:tcPr>
-            <w:tcW w:w="1642" w:type="dxa"/>
-            <w:gridSpan w:val="2"/>
+            <w:tcW w:w="1635" w:type="dxa"/>
+            <w:gridSpan w:val="3"/>
             <w:tcBorders>
               <w:top w:val="single" w:sz="12" w:space="0" w:color="auto"/>
               <w:bottom w:val="single" w:sz="12" w:space="0" w:color="F2F2F2" w:themeColor="background1" w:themeShade="F2"/>
@@ -1096,7 +1465,7 @@
         </w:tc>
         <w:tc>
           <w:tcPr>
-            <w:tcW w:w="723" w:type="dxa"/>
+            <w:tcW w:w="722" w:type="dxa"/>
             <w:tcBorders>
               <w:top w:val="single" w:sz="12" w:space="0" w:color="auto"/>
               <w:bottom w:val="single" w:sz="12" w:space="0" w:color="F2F2F2" w:themeColor="background1" w:themeShade="F2"/>
@@ -1129,7 +1498,7 @@
       <w:tr>
         <w:tc>
           <w:tcPr>
-            <w:tcW w:w="1157" w:type="dxa"/>
+            <w:tcW w:w="1149" w:type="dxa"/>
             <w:tcBorders>
               <w:top w:val="single" w:sz="2" w:space="0" w:color="F2F2F2" w:themeColor="background1" w:themeShade="F2"/>
               <w:left w:val="single" w:sz="12" w:space="0" w:color="auto"/>
@@ -1161,7 +1530,7 @@
         </w:tc>
         <w:tc>
           <w:tcPr>
-            <w:tcW w:w="904" w:type="dxa"/>
+            <w:tcW w:w="902" w:type="dxa"/>
             <w:tcBorders>
               <w:top w:val="single" w:sz="2" w:space="0" w:color="F2F2F2" w:themeColor="background1" w:themeShade="F2"/>
               <w:left w:val="single" w:sz="2" w:space="0" w:color="F2F2F2" w:themeColor="background1" w:themeShade="F2"/>
@@ -1217,8 +1586,18 @@
                 <w:sz w:val="20"/>
                 <w:szCs w:val="20"/>
               </w:rPr>
-              <w:t>Federal-gov</w:t>
-            </w:r>
+              <w:t>Federal-</w:t>
+            </w:r>
+            <w:proofErr w:type="spellStart"/>
+            <w:r>
+              <w:rPr>
+                <w:rFonts w:ascii="Times New Roman" w:hAnsi="Times New Roman" w:cs="Times New Roman"/>
+                <w:sz w:val="20"/>
+                <w:szCs w:val="20"/>
+              </w:rPr>
+              <w:t>gov</w:t>
+            </w:r>
+            <w:proofErr w:type="spellEnd"/>
           </w:p>
         </w:tc>
         <w:tc>
@@ -1249,14 +1628,41 @@
                 <w:sz w:val="20"/>
                 <w:szCs w:val="20"/>
               </w:rPr>
-              <w:t>Self-emp-inc</w:t>
-            </w:r>
+              <w:t>Self-</w:t>
+            </w:r>
+            <w:proofErr w:type="spellStart"/>
+            <w:r>
+              <w:rPr>
+                <w:rFonts w:ascii="Times New Roman" w:hAnsi="Times New Roman" w:cs="Times New Roman"/>
+                <w:sz w:val="20"/>
+                <w:szCs w:val="20"/>
+              </w:rPr>
+              <w:t>emp</w:t>
+            </w:r>
+            <w:proofErr w:type="spellEnd"/>
+            <w:r>
+              <w:rPr>
+                <w:rFonts w:ascii="Times New Roman" w:hAnsi="Times New Roman" w:cs="Times New Roman"/>
+                <w:sz w:val="20"/>
+                <w:szCs w:val="20"/>
+              </w:rPr>
+              <w:t>-</w:t>
+            </w:r>
+            <w:proofErr w:type="spellStart"/>
+            <w:r>
+              <w:rPr>
+                <w:rFonts w:ascii="Times New Roman" w:hAnsi="Times New Roman" w:cs="Times New Roman"/>
+                <w:sz w:val="20"/>
+                <w:szCs w:val="20"/>
+              </w:rPr>
+              <w:t>inc</w:t>
+            </w:r>
+            <w:proofErr w:type="spellEnd"/>
           </w:p>
         </w:tc>
         <w:tc>
           <w:tcPr>
             <w:tcW w:w="1005" w:type="dxa"/>
-            <w:gridSpan w:val="2"/>
             <w:tcBorders>
               <w:top w:val="single" w:sz="2" w:space="0" w:color="F2F2F2" w:themeColor="background1" w:themeShade="F2"/>
               <w:left w:val="single" w:sz="2" w:space="0" w:color="F2F2F2" w:themeColor="background1" w:themeShade="F2"/>
@@ -1291,6 +1697,7 @@
               </w:rPr>
               <w:t>-</w:t>
             </w:r>
+            <w:proofErr w:type="spellStart"/>
             <w:r>
               <w:rPr>
                 <w:rFonts w:ascii="Times New Roman" w:hAnsi="Times New Roman" w:cs="Times New Roman"/>
@@ -1299,6 +1706,7 @@
               </w:rPr>
               <w:t>emp</w:t>
             </w:r>
+            <w:proofErr w:type="spellEnd"/>
             <w:r>
               <w:rPr>
                 <w:rFonts w:ascii="Times New Roman" w:hAnsi="Times New Roman" w:cs="Times New Roman"/>
@@ -1324,13 +1732,23 @@
                 <w:sz w:val="20"/>
                 <w:szCs w:val="20"/>
               </w:rPr>
-              <w:t>not-inc</w:t>
-            </w:r>
-          </w:p>
-        </w:tc>
-        <w:tc>
-          <w:tcPr>
-            <w:tcW w:w="826" w:type="dxa"/>
+              <w:t>not-</w:t>
+            </w:r>
+            <w:proofErr w:type="spellStart"/>
+            <w:r>
+              <w:rPr>
+                <w:rFonts w:ascii="Times New Roman" w:hAnsi="Times New Roman" w:cs="Times New Roman"/>
+                <w:sz w:val="20"/>
+                <w:szCs w:val="20"/>
+              </w:rPr>
+              <w:t>inc</w:t>
+            </w:r>
+            <w:proofErr w:type="spellEnd"/>
+          </w:p>
+        </w:tc>
+        <w:tc>
+          <w:tcPr>
+            <w:tcW w:w="824" w:type="dxa"/>
             <w:tcBorders>
               <w:top w:val="single" w:sz="2" w:space="0" w:color="F2F2F2" w:themeColor="background1" w:themeShade="F2"/>
               <w:bottom w:val="single" w:sz="2" w:space="0" w:color="F2F2F2" w:themeColor="background1" w:themeShade="F2"/>
@@ -1390,7 +1808,8 @@
         </w:tc>
         <w:tc>
           <w:tcPr>
-            <w:tcW w:w="794" w:type="dxa"/>
+            <w:tcW w:w="788" w:type="dxa"/>
+            <w:gridSpan w:val="2"/>
             <w:tcBorders>
               <w:top w:val="single" w:sz="12" w:space="0" w:color="F2F2F2" w:themeColor="background1" w:themeShade="F2"/>
               <w:bottom w:val="single" w:sz="2" w:space="0" w:color="F2F2F2" w:themeColor="background1" w:themeShade="F2"/>
@@ -1421,7 +1840,7 @@
         </w:tc>
         <w:tc>
           <w:tcPr>
-            <w:tcW w:w="848" w:type="dxa"/>
+            <w:tcW w:w="847" w:type="dxa"/>
             <w:tcBorders>
               <w:top w:val="single" w:sz="12" w:space="0" w:color="F2F2F2" w:themeColor="background1" w:themeShade="F2"/>
               <w:left w:val="single" w:sz="12" w:space="0" w:color="F2F2F2" w:themeColor="background1" w:themeShade="F2"/>
@@ -1452,7 +1871,7 @@
         </w:tc>
         <w:tc>
           <w:tcPr>
-            <w:tcW w:w="723" w:type="dxa"/>
+            <w:tcW w:w="722" w:type="dxa"/>
             <w:tcBorders>
               <w:top w:val="single" w:sz="12" w:space="0" w:color="F2F2F2" w:themeColor="background1" w:themeShade="F2"/>
               <w:bottom w:val="single" w:sz="2" w:space="0" w:color="F2F2F2" w:themeColor="background1" w:themeShade="F2"/>
@@ -1485,7 +1904,7 @@
       <w:tr>
         <w:tc>
           <w:tcPr>
-            <w:tcW w:w="1157" w:type="dxa"/>
+            <w:tcW w:w="1149" w:type="dxa"/>
             <w:tcBorders>
               <w:top w:val="single" w:sz="2" w:space="0" w:color="F2F2F2" w:themeColor="background1" w:themeShade="F2"/>
               <w:left w:val="single" w:sz="12" w:space="0" w:color="auto"/>
@@ -1516,7 +1935,7 @@
         </w:tc>
         <w:tc>
           <w:tcPr>
-            <w:tcW w:w="904" w:type="dxa"/>
+            <w:tcW w:w="902" w:type="dxa"/>
             <w:tcBorders>
               <w:top w:val="single" w:sz="2" w:space="0" w:color="F2F2F2" w:themeColor="background1" w:themeShade="F2"/>
               <w:left w:val="single" w:sz="2" w:space="0" w:color="F2F2F2" w:themeColor="background1" w:themeShade="F2"/>
@@ -1608,7 +2027,6 @@
         <w:tc>
           <w:tcPr>
             <w:tcW w:w="1005" w:type="dxa"/>
-            <w:gridSpan w:val="2"/>
             <w:tcBorders>
               <w:top w:val="single" w:sz="2" w:space="0" w:color="F2F2F2" w:themeColor="background1" w:themeShade="F2"/>
               <w:left w:val="single" w:sz="2" w:space="0" w:color="F2F2F2" w:themeColor="background1" w:themeShade="F2"/>
@@ -1638,7 +2056,7 @@
         </w:tc>
         <w:tc>
           <w:tcPr>
-            <w:tcW w:w="826" w:type="dxa"/>
+            <w:tcW w:w="824" w:type="dxa"/>
             <w:tcBorders>
               <w:top w:val="single" w:sz="2" w:space="0" w:color="F2F2F2" w:themeColor="background1" w:themeShade="F2"/>
               <w:bottom w:val="single" w:sz="12" w:space="0" w:color="auto"/>
@@ -1696,7 +2114,8 @@
         </w:tc>
         <w:tc>
           <w:tcPr>
-            <w:tcW w:w="794" w:type="dxa"/>
+            <w:tcW w:w="788" w:type="dxa"/>
+            <w:gridSpan w:val="2"/>
             <w:tcBorders>
               <w:top w:val="single" w:sz="2" w:space="0" w:color="F2F2F2" w:themeColor="background1" w:themeShade="F2"/>
               <w:bottom w:val="single" w:sz="12" w:space="0" w:color="auto"/>
@@ -1726,7 +2145,7 @@
         </w:tc>
         <w:tc>
           <w:tcPr>
-            <w:tcW w:w="848" w:type="dxa"/>
+            <w:tcW w:w="847" w:type="dxa"/>
             <w:tcBorders>
               <w:top w:val="single" w:sz="2" w:space="0" w:color="F2F2F2" w:themeColor="background1" w:themeShade="F2"/>
               <w:left w:val="single" w:sz="2" w:space="0" w:color="F2F2F2" w:themeColor="background1" w:themeShade="F2"/>
@@ -1756,7 +2175,7 @@
         </w:tc>
         <w:tc>
           <w:tcPr>
-            <w:tcW w:w="723" w:type="dxa"/>
+            <w:tcW w:w="722" w:type="dxa"/>
             <w:tcBorders>
               <w:top w:val="single" w:sz="2" w:space="0" w:color="F2F2F2" w:themeColor="background1" w:themeShade="F2"/>
               <w:bottom w:val="single" w:sz="12" w:space="0" w:color="auto"/>
@@ -1815,19 +2234,27 @@
         </w:rPr>
         <w:t>Chart showing an important relationship</w:t>
       </w:r>
-      <w:bookmarkStart w:id="0" w:name="_GoBack"/>
-      <w:bookmarkEnd w:id="0"/>
+      <w:r>
+        <w:rPr>
+          <w:rFonts w:ascii="Times New Roman" w:hAnsi="Times New Roman" w:cs="Times New Roman"/>
+          <w:sz w:val="24"/>
+          <w:szCs w:val="24"/>
+        </w:rPr>
+        <w:t>:</w:t>
+      </w:r>
     </w:p>
     <w:p>
       <w:pPr>
         <w:spacing w:line="240" w:lineRule="auto"/>
         <w:contextualSpacing/>
+        <w:jc w:val="center"/>
         <w:rPr>
           <w:rFonts w:ascii="Times New Roman" w:hAnsi="Times New Roman" w:cs="Times New Roman"/>
           <w:sz w:val="24"/>
           <w:szCs w:val="24"/>
         </w:rPr>
       </w:pPr>
+      <w:bookmarkStart w:id="0" w:name="_GoBack"/>
       <w:r>
         <w:rPr>
           <w:rFonts w:ascii="Times New Roman" w:hAnsi="Times New Roman" w:cs="Times New Roman"/>
@@ -1837,9 +2264,9 @@
         </w:rPr>
         <w:drawing>
           <wp:inline distT="0" distB="0" distL="0" distR="0">
-            <wp:extent cx="5943600" cy="4160520"/>
-            <wp:effectExtent l="0" t="0" r="0" b="0"/>
-            <wp:docPr id="2" name="Picture 2"/>
+            <wp:extent cx="4965960" cy="3476172"/>
+            <wp:effectExtent l="0" t="0" r="6350" b="0"/>
+            <wp:docPr id="11" name="Picture 11"/>
             <wp:cNvGraphicFramePr>
               <a:graphicFrameLocks xmlns:a="http://schemas.openxmlformats.org/drawingml/2006/main" noChangeAspect="1"/>
             </wp:cNvGraphicFramePr>
@@ -1847,7 +2274,7 @@
               <a:graphicData uri="http://schemas.openxmlformats.org/drawingml/2006/picture">
                 <pic:pic xmlns:pic="http://schemas.openxmlformats.org/drawingml/2006/picture">
                   <pic:nvPicPr>
-                    <pic:cNvPr id="2" name="educationPlot.jpeg"/>
+                    <pic:cNvPr id="11" name="educationPlot.jpeg"/>
                     <pic:cNvPicPr/>
                   </pic:nvPicPr>
                   <pic:blipFill>
@@ -1865,7 +2292,7 @@
                   <pic:spPr>
                     <a:xfrm>
                       <a:off x="0" y="0"/>
-                      <a:ext cx="5943600" cy="4160520"/>
+                      <a:ext cx="4985416" cy="3489791"/>
                     </a:xfrm>
                     <a:prstGeom prst="rect">
                       <a:avLst/>
@@ -1877,6 +2304,7 @@
           </wp:inline>
         </w:drawing>
       </w:r>
+      <w:bookmarkEnd w:id="0"/>
     </w:p>
     <w:sectPr>
       <w:headerReference w:type="default" r:id="rId7"/>

</xml_diff>